<commit_message>
Finished and editted essay
</commit_message>
<xml_diff>
--- a/Essay 2.docx
+++ b/Essay 2.docx
@@ -113,49 +113,81 @@
           <w:rFonts w:ascii="Times New Roman" w:eastAsia="Times New Roman" w:hAnsi="Times New Roman" w:cs="Times New Roman"/>
         </w:rPr>
         <w:softHyphen/>
-        <w:t xml:space="preserve"> –</w:t>
-      </w:r>
-      <w:r>
-        <w:rPr>
-          <w:rFonts w:ascii="Times New Roman" w:eastAsia="Times New Roman" w:hAnsi="Times New Roman" w:cs="Times New Roman"/>
-        </w:rPr>
-        <w:t xml:space="preserve"> Oedipus</w:t>
-      </w:r>
-      <w:r>
-        <w:rPr>
-          <w:rFonts w:ascii="Times New Roman" w:eastAsia="Times New Roman" w:hAnsi="Times New Roman" w:cs="Times New Roman"/>
-        </w:rPr>
-        <w:t xml:space="preserve"> –</w:t>
-      </w:r>
-      <w:r>
-        <w:rPr>
-          <w:rFonts w:ascii="Times New Roman" w:eastAsia="Times New Roman" w:hAnsi="Times New Roman" w:cs="Times New Roman"/>
-        </w:rPr>
-        <w:t xml:space="preserve"> doubt himself, and become a very brittle character as </w:t>
-      </w:r>
-      <w:r>
-        <w:rPr>
-          <w:rFonts w:ascii="Times New Roman" w:eastAsia="Times New Roman" w:hAnsi="Times New Roman" w:cs="Times New Roman"/>
-        </w:rPr>
-        <w:t>his knowledge about his origins and ancestral line come to light. This power brings into question about how prophecy and knowledge truly affect a human being and if knowledge is sometimes too much for even a king to understand and overcome.</w:t>
-      </w:r>
-      <w:r>
-        <w:rPr>
-          <w:rFonts w:ascii="Times New Roman" w:eastAsia="Times New Roman" w:hAnsi="Times New Roman" w:cs="Times New Roman"/>
-        </w:rPr>
-        <w:t xml:space="preserve"> In the Sophocles play Oedipus is worshipped similarly to how a god would be worshipped with suppliants (14-56) which may have been a factor in his tragic fall from fame.</w:t>
-      </w:r>
-      <w:r>
-        <w:rPr>
-          <w:rFonts w:ascii="Times New Roman" w:eastAsia="Times New Roman" w:hAnsi="Times New Roman" w:cs="Times New Roman"/>
-        </w:rPr>
-        <w:t xml:space="preserve"> The three crossroads (716) plays a significant metaphorical role in the play and shows the power of prophecy.</w:t>
+        <w:t xml:space="preserve">, </w:t>
+      </w:r>
+      <w:r>
+        <w:rPr>
+          <w:rFonts w:ascii="Times New Roman" w:eastAsia="Times New Roman" w:hAnsi="Times New Roman" w:cs="Times New Roman"/>
+        </w:rPr>
+        <w:t>Oedipus</w:t>
+      </w:r>
+      <w:r>
+        <w:rPr>
+          <w:rFonts w:ascii="Times New Roman" w:eastAsia="Times New Roman" w:hAnsi="Times New Roman" w:cs="Times New Roman"/>
+        </w:rPr>
+        <w:t xml:space="preserve">, </w:t>
+      </w:r>
+      <w:r>
+        <w:rPr>
+          <w:rFonts w:ascii="Times New Roman" w:eastAsia="Times New Roman" w:hAnsi="Times New Roman" w:cs="Times New Roman"/>
+        </w:rPr>
+        <w:t xml:space="preserve">doubt himself, and become a very brittle character as </w:t>
+      </w:r>
+      <w:r>
+        <w:rPr>
+          <w:rFonts w:ascii="Times New Roman" w:eastAsia="Times New Roman" w:hAnsi="Times New Roman" w:cs="Times New Roman"/>
+        </w:rPr>
+        <w:t>his knowledge about his origins and ancestral line come to light. This power brings into question about how prophecy and knowledge truly affect a human being and if kn</w:t>
+      </w:r>
+      <w:bookmarkStart w:id="0" w:name="_GoBack"/>
+      <w:bookmarkEnd w:id="0"/>
+      <w:r>
+        <w:rPr>
+          <w:rFonts w:ascii="Times New Roman" w:eastAsia="Times New Roman" w:hAnsi="Times New Roman" w:cs="Times New Roman"/>
+        </w:rPr>
+        <w:t>owledge is sometimes too much for even a king to understand and overcome.</w:t>
+      </w:r>
+      <w:r>
+        <w:rPr>
+          <w:rFonts w:ascii="Times New Roman" w:eastAsia="Times New Roman" w:hAnsi="Times New Roman" w:cs="Times New Roman"/>
+        </w:rPr>
+        <w:t xml:space="preserve"> In the Sophocles</w:t>
+      </w:r>
+      <w:r>
+        <w:rPr>
+          <w:rFonts w:ascii="Times New Roman" w:eastAsia="Times New Roman" w:hAnsi="Times New Roman" w:cs="Times New Roman"/>
+        </w:rPr>
+        <w:t>’</w:t>
+      </w:r>
+      <w:r>
+        <w:rPr>
+          <w:rFonts w:ascii="Times New Roman" w:eastAsia="Times New Roman" w:hAnsi="Times New Roman" w:cs="Times New Roman"/>
+        </w:rPr>
+        <w:t xml:space="preserve"> play Oedipus is worshipped similarly to how a god would be worshipped with suppliants (14-56) which may have been a factor in his tragic fall from fame.</w:t>
+      </w:r>
+      <w:r>
+        <w:rPr>
+          <w:rFonts w:ascii="Times New Roman" w:eastAsia="Times New Roman" w:hAnsi="Times New Roman" w:cs="Times New Roman"/>
+        </w:rPr>
+        <w:t xml:space="preserve"> The three crossroads (716) plays a significant metaphorical role in the play </w:t>
+      </w:r>
+      <w:r>
+        <w:rPr>
+          <w:rFonts w:ascii="Times New Roman" w:eastAsia="Times New Roman" w:hAnsi="Times New Roman" w:cs="Times New Roman"/>
+        </w:rPr>
+        <w:t>which depicts how the paths in Oedipus’ life have led him to this inevitable prophecy.</w:t>
       </w:r>
       <w:r>
         <w:rPr>
           <w:rFonts w:ascii="Times New Roman" w:eastAsia="Times New Roman" w:hAnsi="Times New Roman" w:cs="Times New Roman"/>
         </w:rPr>
         <w:t xml:space="preserve"> Vision is also a key theme and motivator for some of the actions taken throughout Oedipus’ search for truth.</w:t>
+      </w:r>
+      <w:r>
+        <w:rPr>
+          <w:rFonts w:ascii="Times New Roman" w:eastAsia="Times New Roman" w:hAnsi="Times New Roman" w:cs="Times New Roman"/>
+        </w:rPr>
+        <w:t xml:space="preserve"> Overall, the tremendous weight that prophecy and knowledge have is undeniable and can change humanity’s action, for better or for worse.</w:t>
       </w:r>
     </w:p>
     <w:p>
@@ -182,20 +214,26 @@
         <w:rPr>
           <w:rFonts w:ascii="Times New Roman" w:eastAsia="Times New Roman" w:hAnsi="Times New Roman" w:cs="Times New Roman"/>
         </w:rPr>
-        <w:t xml:space="preserve">is confronted by Tiresias (316), Tiresias begs Oedipus not to have him speak the prophecy because he knows that it will be Oedipus’ utter destruction (321-333). Tiresias even opens his talk with Oedipus, saying “Oh, oh. It is a hateful thing to know, when nothing can be gained from knowledge.” </w:t>
+        <w:t xml:space="preserve">confronts Oedipus </w:t>
+      </w:r>
+      <w:r>
+        <w:rPr>
+          <w:rFonts w:ascii="Times New Roman" w:eastAsia="Times New Roman" w:hAnsi="Times New Roman" w:cs="Times New Roman"/>
+        </w:rPr>
+        <w:t xml:space="preserve">(316), Tiresias begs Oedipus not to have him speak the prophecy because he knows that </w:t>
       </w:r>
       <w:r>
         <w:rPr>
           <w:rFonts w:ascii="Times New Roman" w:eastAsia="Times New Roman" w:hAnsi="Times New Roman" w:cs="Times New Roman"/>
         </w:rPr>
         <w:lastRenderedPageBreak/>
-        <w:t>(316-317) showing that no matter what he does, this knowledge is the truth and it is destined to happen. Oedipus quickly accuses Tiresias of being a liar, and doubts his prophetic abilities (390), to which Tiresias unleashes the entire prophecy in full, and tells Oedipus</w:t>
-      </w:r>
-      <w:r>
-        <w:rPr>
-          <w:rFonts w:ascii="Times New Roman" w:eastAsia="Times New Roman" w:hAnsi="Times New Roman" w:cs="Times New Roman"/>
-        </w:rPr>
-        <w:t xml:space="preserve"> the entire prophecy (408-428). </w:t>
+        <w:t>it will be Oedipus’ utter destruction (321-333). Tiresias even opens his talk with Oedipus, saying “Oh, oh. It is a hateful thing to know, when nothing can be gained from knowledge.” (316-317) showing that no matter what he does, this knowledge is the truth and it is destined to happen. Oedipus quickly accuses Tiresias of being a liar, and doubts his prophetic abilities (390), to which Tiresias unleashes the entire prophecy in full</w:t>
+      </w:r>
+      <w:r>
+        <w:rPr>
+          <w:rFonts w:ascii="Times New Roman" w:eastAsia="Times New Roman" w:hAnsi="Times New Roman" w:cs="Times New Roman"/>
+        </w:rPr>
+        <w:t xml:space="preserve"> (408-428). </w:t>
       </w:r>
       <w:r>
         <w:rPr>
@@ -249,7 +287,13 @@
         <w:rPr>
           <w:rFonts w:ascii="Times New Roman" w:eastAsia="Times New Roman" w:hAnsi="Times New Roman" w:cs="Times New Roman"/>
         </w:rPr>
-        <w:t xml:space="preserve"> a quick and intelligent character.</w:t>
+        <w:t xml:space="preserve"> a </w:t>
+      </w:r>
+      <w:r>
+        <w:rPr>
+          <w:rFonts w:ascii="Times New Roman" w:eastAsia="Times New Roman" w:hAnsi="Times New Roman" w:cs="Times New Roman"/>
+        </w:rPr>
+        <w:t>quick and intelligent character. We know this because of the repeated mention of Oedipus being able to solve the Sphinx’s riddle and saving the city (35).</w:t>
       </w:r>
     </w:p>
     <w:p>
@@ -348,7 +392,43 @@
         <w:rPr>
           <w:rFonts w:ascii="Times New Roman" w:eastAsia="Times New Roman" w:hAnsi="Times New Roman" w:cs="Times New Roman"/>
         </w:rPr>
-        <w:t>Even the chorus, who are made up of Theban Elders who are the wisest in the city cannot fathom the knowledge they are acquiring about Oedipus and this knowledge is blinding them. By blinding the elders with this knowledge, the elders are gaining true sight and a clear view of what has happened, similar to how Tiresias is physically blind and has the power of prophecy.</w:t>
+        <w:t xml:space="preserve">Even the chorus, who are made up of Theban Elders who are </w:t>
+      </w:r>
+      <w:r>
+        <w:rPr>
+          <w:rFonts w:ascii="Times New Roman" w:eastAsia="Times New Roman" w:hAnsi="Times New Roman" w:cs="Times New Roman"/>
+        </w:rPr>
+        <w:t xml:space="preserve">some of </w:t>
+      </w:r>
+      <w:r>
+        <w:rPr>
+          <w:rFonts w:ascii="Times New Roman" w:eastAsia="Times New Roman" w:hAnsi="Times New Roman" w:cs="Times New Roman"/>
+        </w:rPr>
+        <w:t xml:space="preserve">the wisest in the city cannot fathom the knowledge they are acquiring about Oedipus and this knowledge is blinding them. By </w:t>
+      </w:r>
+      <w:r>
+        <w:rPr>
+          <w:rFonts w:ascii="Times New Roman" w:eastAsia="Times New Roman" w:hAnsi="Times New Roman" w:cs="Times New Roman"/>
+        </w:rPr>
+        <w:t>“</w:t>
+      </w:r>
+      <w:r>
+        <w:rPr>
+          <w:rFonts w:ascii="Times New Roman" w:eastAsia="Times New Roman" w:hAnsi="Times New Roman" w:cs="Times New Roman"/>
+        </w:rPr>
+        <w:t>blinding</w:t>
+      </w:r>
+      <w:r>
+        <w:rPr>
+          <w:rFonts w:ascii="Times New Roman" w:eastAsia="Times New Roman" w:hAnsi="Times New Roman" w:cs="Times New Roman"/>
+        </w:rPr>
+        <w:t>”</w:t>
+      </w:r>
+      <w:r>
+        <w:rPr>
+          <w:rFonts w:ascii="Times New Roman" w:eastAsia="Times New Roman" w:hAnsi="Times New Roman" w:cs="Times New Roman"/>
+        </w:rPr>
+        <w:t xml:space="preserve"> the elders with this knowledge, the elders are gaining true sight and a clear view of what has happened, similar to how Tiresias is physically blind and has the power of prophecy.</w:t>
       </w:r>
       <w:r>
         <w:rPr>
@@ -393,8 +473,6 @@
         </w:rPr>
         <w:t>So not only is Oedipus blind to the truth of his own origin and past, he will eventually be blind to his future by not having the gift of sight. This can also be seen as Oedipus gaining true knowledge similar to an oracle such as Tiresias, who does not need sight to see what will happen in the future, past or present.</w:t>
       </w:r>
-      <w:bookmarkStart w:id="0" w:name="_GoBack"/>
-      <w:bookmarkEnd w:id="0"/>
     </w:p>
     <w:p>
       <w:pPr>
@@ -416,6 +494,38 @@
         </w:rPr>
         <w:t xml:space="preserve"> This doubt quickly turns to fear when Oedipus discovers that who he thinks is his father, Polybus, dies (1011).</w:t>
       </w:r>
+      <w:r>
+        <w:rPr>
+          <w:rFonts w:ascii="Times New Roman" w:eastAsia="Times New Roman" w:hAnsi="Times New Roman" w:cs="Times New Roman"/>
+        </w:rPr>
+        <w:t xml:space="preserve"> This fear and doubt is what lead to Oedipus to eventually discovering that he has already </w:t>
+      </w:r>
+      <w:r>
+        <w:rPr>
+          <w:rFonts w:ascii="Times New Roman" w:eastAsia="Times New Roman" w:hAnsi="Times New Roman" w:cs="Times New Roman"/>
+        </w:rPr>
+        <w:t>fulfilled part of Tiresias’ prophecy.</w:t>
+      </w:r>
+      <w:r>
+        <w:rPr>
+          <w:rStyle w:val="FootnoteReference"/>
+          <w:rFonts w:ascii="Times New Roman" w:eastAsia="Times New Roman" w:hAnsi="Times New Roman" w:cs="Times New Roman"/>
+        </w:rPr>
+        <w:footnoteReference w:id="2"/>
+      </w:r>
+      <w:r>
+        <w:rPr>
+          <w:rFonts w:ascii="Times New Roman" w:eastAsia="Times New Roman" w:hAnsi="Times New Roman" w:cs="Times New Roman"/>
+        </w:rPr>
+        <w:t xml:space="preserve"> Oedipus blinding himself is a self-fulfilling prophecy since the knowledge of the prophecy is what leads him down the path to knowledge that he is not prepared for, leading to him acting irrationally.</w:t>
+      </w:r>
+      <w:r>
+        <w:rPr>
+          <w:rStyle w:val="FootnoteReference"/>
+          <w:rFonts w:ascii="Times New Roman" w:eastAsia="Times New Roman" w:hAnsi="Times New Roman" w:cs="Times New Roman"/>
+        </w:rPr>
+        <w:footnoteReference w:id="3"/>
+      </w:r>
     </w:p>
     <w:p>
       <w:pPr>
@@ -467,6 +577,12 @@
         </w:rPr>
         <w:t xml:space="preserve"> lifetime.</w:t>
       </w:r>
+      <w:r>
+        <w:rPr>
+          <w:rFonts w:ascii="Times New Roman" w:eastAsia="Times New Roman" w:hAnsi="Times New Roman" w:cs="Times New Roman"/>
+        </w:rPr>
+        <w:t xml:space="preserve"> </w:t>
+      </w:r>
     </w:p>
     <w:p>
       <w:pPr>
@@ -480,7 +596,19 @@
           <w:rFonts w:ascii="Times New Roman" w:eastAsia="Times New Roman" w:hAnsi="Times New Roman" w:cs="Times New Roman"/>
         </w:rPr>
         <w:tab/>
-        <w:t>The power of prophecy and knowledge is undeniable, as seen in Sophocles’ play Oedipus Tyrannus. Prophecy and knowledge has the power to change a person’s normal way of thinking, change the way they act, and even act completely irrational and violent as in Oedipus’ case. Oedipus lived a happy life as a Tyrant until the prophecy of his life was told to him and he gained the knowledge that led to his downfall. At the end of the play, the chorus says “Therefore, always look to the last day, and never say a man is happy until he’s crossed life’s boundary free from grief.” (1528-1530) which is incredibly relevant to Oedipus’ life.</w:t>
+        <w:t>The power of prophecy and knowledge is undeniable, as seen in Sophocles’ play Oedipus Tyrannus. Prophecy and knowledge has the power to change a person’s normal way of thinking, change the way they act, and even act completely irrational and violent as in Oedipus’ case. Oedipus lived a happy life as a Tyrant until the prophecy of his life was told to him and he gained the knowledge that led to his downfall. At the end of the play, the chorus says “Therefore, always look to the last day, and never say a man is happy until he’s crossed life’s boundary free from grief.” (1528-1530) which is incr</w:t>
+      </w:r>
+      <w:r>
+        <w:rPr>
+          <w:rFonts w:ascii="Times New Roman" w:eastAsia="Times New Roman" w:hAnsi="Times New Roman" w:cs="Times New Roman"/>
+        </w:rPr>
+        <w:t>edibly relevant to Oedipus’ tragic downfall</w:t>
+      </w:r>
+      <w:r>
+        <w:rPr>
+          <w:rFonts w:ascii="Times New Roman" w:eastAsia="Times New Roman" w:hAnsi="Times New Roman" w:cs="Times New Roman"/>
+        </w:rPr>
+        <w:t>.</w:t>
       </w:r>
     </w:p>
     <w:p>
@@ -499,62 +627,6 @@
     </w:p>
     <w:p>
       <w:pPr>
-        <w:rPr>
-          <w:rFonts w:ascii="Times New Roman" w:eastAsia="Times New Roman" w:hAnsi="Times New Roman" w:cs="Times New Roman"/>
-        </w:rPr>
-      </w:pPr>
-    </w:p>
-    <w:p>
-      <w:pPr>
-        <w:jc w:val="center"/>
-        <w:rPr>
-          <w:rFonts w:ascii="Times New Roman" w:eastAsia="Times New Roman" w:hAnsi="Times New Roman" w:cs="Times New Roman"/>
-        </w:rPr>
-      </w:pPr>
-    </w:p>
-    <w:p>
-      <w:pPr>
-        <w:jc w:val="center"/>
-        <w:rPr>
-          <w:rFonts w:ascii="Times New Roman" w:eastAsia="Times New Roman" w:hAnsi="Times New Roman" w:cs="Times New Roman"/>
-        </w:rPr>
-      </w:pPr>
-    </w:p>
-    <w:p>
-      <w:pPr>
-        <w:jc w:val="center"/>
-        <w:rPr>
-          <w:rFonts w:ascii="Times New Roman" w:eastAsia="Times New Roman" w:hAnsi="Times New Roman" w:cs="Times New Roman"/>
-        </w:rPr>
-      </w:pPr>
-    </w:p>
-    <w:p>
-      <w:pPr>
-        <w:jc w:val="center"/>
-        <w:rPr>
-          <w:rFonts w:ascii="Times New Roman" w:eastAsia="Times New Roman" w:hAnsi="Times New Roman" w:cs="Times New Roman"/>
-        </w:rPr>
-      </w:pPr>
-    </w:p>
-    <w:p>
-      <w:pPr>
-        <w:jc w:val="center"/>
-        <w:rPr>
-          <w:rFonts w:ascii="Times New Roman" w:eastAsia="Times New Roman" w:hAnsi="Times New Roman" w:cs="Times New Roman"/>
-        </w:rPr>
-      </w:pPr>
-    </w:p>
-    <w:p>
-      <w:pPr>
-        <w:jc w:val="center"/>
-        <w:rPr>
-          <w:rFonts w:ascii="Times New Roman" w:eastAsia="Times New Roman" w:hAnsi="Times New Roman" w:cs="Times New Roman"/>
-        </w:rPr>
-      </w:pPr>
-    </w:p>
-    <w:p>
-      <w:pPr>
-        <w:jc w:val="center"/>
         <w:rPr>
           <w:rFonts w:ascii="Times New Roman" w:eastAsia="Times New Roman" w:hAnsi="Times New Roman" w:cs="Times New Roman"/>
         </w:rPr>
@@ -684,6 +756,8 @@
       </w:pPr>
     </w:p>
     <w:sectPr>
+      <w:footerReference w:type="even" r:id="rId7"/>
+      <w:footerReference w:type="default" r:id="rId8"/>
       <w:pgSz w:w="12240" w:h="15840"/>
       <w:pgMar w:top="1440" w:right="1440" w:bottom="1440" w:left="1440" w:header="708" w:footer="708" w:gutter="0"/>
       <w:cols w:space="708"/>
@@ -712,6 +786,96 @@
 </w:endnotes>
 </file>
 
+<file path=word/footer1.xml><?xml version="1.0" encoding="utf-8"?>
+<w:ftr xmlns:wpc="http://schemas.microsoft.com/office/word/2010/wordprocessingCanvas" xmlns:mo="http://schemas.microsoft.com/office/mac/office/2008/main" xmlns:mc="http://schemas.openxmlformats.org/markup-compatibility/2006" xmlns:mv="urn:schemas-microsoft-com:mac:vml" xmlns:o="urn:schemas-microsoft-com:office:office" xmlns:r="http://schemas.openxmlformats.org/officeDocument/2006/relationships" xmlns:m="http://schemas.openxmlformats.org/officeDocument/2006/math" xmlns:v="urn:schemas-microsoft-com:vml" xmlns:wp14="http://schemas.microsoft.com/office/word/2010/wordprocessingDrawing" xmlns:wp="http://schemas.openxmlformats.org/drawingml/2006/wordprocessingDrawing" xmlns:w10="urn:schemas-microsoft-com:office:word" xmlns:w="http://schemas.openxmlformats.org/wordprocessingml/2006/main" xmlns:w14="http://schemas.microsoft.com/office/word/2010/wordml" xmlns:w15="http://schemas.microsoft.com/office/word/2012/wordml" xmlns:wpg="http://schemas.microsoft.com/office/word/2010/wordprocessingGroup" xmlns:wpi="http://schemas.microsoft.com/office/word/2010/wordprocessingInk" xmlns:wne="http://schemas.microsoft.com/office/word/2006/wordml" xmlns:wps="http://schemas.microsoft.com/office/word/2010/wordprocessingShape" mc:Ignorable="w14 w15 wp14">
+  <w:p>
+    <w:pPr>
+      <w:pStyle w:val="Footer"/>
+      <w:framePr w:wrap="none" w:vAnchor="text" w:hAnchor="margin" w:xAlign="right" w:y="1"/>
+      <w:rPr>
+        <w:rStyle w:val="PageNumber"/>
+      </w:rPr>
+    </w:pPr>
+    <w:r>
+      <w:rPr>
+        <w:rStyle w:val="PageNumber"/>
+      </w:rPr>
+      <w:fldChar w:fldCharType="begin"/>
+    </w:r>
+    <w:r>
+      <w:rPr>
+        <w:rStyle w:val="PageNumber"/>
+      </w:rPr>
+      <w:instrText xml:space="preserve">PAGE  </w:instrText>
+    </w:r>
+    <w:r>
+      <w:rPr>
+        <w:rStyle w:val="PageNumber"/>
+      </w:rPr>
+      <w:fldChar w:fldCharType="end"/>
+    </w:r>
+  </w:p>
+  <w:p>
+    <w:pPr>
+      <w:pStyle w:val="Footer"/>
+      <w:ind w:right="360"/>
+    </w:pPr>
+  </w:p>
+</w:ftr>
+</file>
+
+<file path=word/footer2.xml><?xml version="1.0" encoding="utf-8"?>
+<w:ftr xmlns:wpc="http://schemas.microsoft.com/office/word/2010/wordprocessingCanvas" xmlns:mo="http://schemas.microsoft.com/office/mac/office/2008/main" xmlns:mc="http://schemas.openxmlformats.org/markup-compatibility/2006" xmlns:mv="urn:schemas-microsoft-com:mac:vml" xmlns:o="urn:schemas-microsoft-com:office:office" xmlns:r="http://schemas.openxmlformats.org/officeDocument/2006/relationships" xmlns:m="http://schemas.openxmlformats.org/officeDocument/2006/math" xmlns:v="urn:schemas-microsoft-com:vml" xmlns:wp14="http://schemas.microsoft.com/office/word/2010/wordprocessingDrawing" xmlns:wp="http://schemas.openxmlformats.org/drawingml/2006/wordprocessingDrawing" xmlns:w10="urn:schemas-microsoft-com:office:word" xmlns:w="http://schemas.openxmlformats.org/wordprocessingml/2006/main" xmlns:w14="http://schemas.microsoft.com/office/word/2010/wordml" xmlns:w15="http://schemas.microsoft.com/office/word/2012/wordml" xmlns:wpg="http://schemas.microsoft.com/office/word/2010/wordprocessingGroup" xmlns:wpi="http://schemas.microsoft.com/office/word/2010/wordprocessingInk" xmlns:wne="http://schemas.microsoft.com/office/word/2006/wordml" xmlns:wps="http://schemas.microsoft.com/office/word/2010/wordprocessingShape" mc:Ignorable="w14 w15 wp14">
+  <w:p>
+    <w:pPr>
+      <w:pStyle w:val="Footer"/>
+      <w:framePr w:wrap="none" w:vAnchor="text" w:hAnchor="margin" w:xAlign="right" w:y="1"/>
+      <w:rPr>
+        <w:rStyle w:val="PageNumber"/>
+      </w:rPr>
+    </w:pPr>
+    <w:r>
+      <w:rPr>
+        <w:rStyle w:val="PageNumber"/>
+      </w:rPr>
+      <w:fldChar w:fldCharType="begin"/>
+    </w:r>
+    <w:r>
+      <w:rPr>
+        <w:rStyle w:val="PageNumber"/>
+      </w:rPr>
+      <w:instrText xml:space="preserve">PAGE  </w:instrText>
+    </w:r>
+    <w:r>
+      <w:rPr>
+        <w:rStyle w:val="PageNumber"/>
+      </w:rPr>
+      <w:fldChar w:fldCharType="separate"/>
+    </w:r>
+    <w:r>
+      <w:rPr>
+        <w:rStyle w:val="PageNumber"/>
+        <w:noProof/>
+      </w:rPr>
+      <w:t>1</w:t>
+    </w:r>
+    <w:r>
+      <w:rPr>
+        <w:rStyle w:val="PageNumber"/>
+      </w:rPr>
+      <w:fldChar w:fldCharType="end"/>
+    </w:r>
+  </w:p>
+  <w:p>
+    <w:pPr>
+      <w:pStyle w:val="Footer"/>
+      <w:ind w:right="360"/>
+      <w:jc w:val="right"/>
+    </w:pPr>
+  </w:p>
+</w:ftr>
+</file>
+
 <file path=word/footnotes.xml><?xml version="1.0" encoding="utf-8"?>
 <w:footnotes xmlns:wpc="http://schemas.microsoft.com/office/word/2010/wordprocessingCanvas" xmlns:mo="http://schemas.microsoft.com/office/mac/office/2008/main" xmlns:mc="http://schemas.openxmlformats.org/markup-compatibility/2006" xmlns:mv="urn:schemas-microsoft-com:mac:vml" xmlns:o="urn:schemas-microsoft-com:office:office" xmlns:r="http://schemas.openxmlformats.org/officeDocument/2006/relationships" xmlns:m="http://schemas.openxmlformats.org/officeDocument/2006/math" xmlns:v="urn:schemas-microsoft-com:vml" xmlns:wp14="http://schemas.microsoft.com/office/word/2010/wordprocessingDrawing" xmlns:wp="http://schemas.openxmlformats.org/drawingml/2006/wordprocessingDrawing" xmlns:w10="urn:schemas-microsoft-com:office:word" xmlns:w="http://schemas.openxmlformats.org/wordprocessingml/2006/main" xmlns:w14="http://schemas.microsoft.com/office/word/2010/wordml" xmlns:w15="http://schemas.microsoft.com/office/word/2012/wordml" xmlns:wpg="http://schemas.microsoft.com/office/word/2010/wordprocessingGroup" xmlns:wpi="http://schemas.microsoft.com/office/word/2010/wordprocessingInk" xmlns:wne="http://schemas.microsoft.com/office/word/2006/wordml" xmlns:wps="http://schemas.microsoft.com/office/word/2010/wordprocessingShape" mc:Ignorable="w14 w15 wp14">
   <w:footnote w:type="separator" w:id="-1">
@@ -791,6 +955,56 @@
           <w:color w:val="000000"/>
         </w:rPr>
         <w:t xml:space="preserve"> a mountain, thus saving the city.</w:t>
+      </w:r>
+    </w:p>
+  </w:footnote>
+  <w:footnote w:id="2">
+    <w:p>
+      <w:pPr>
+        <w:pStyle w:val="FootnoteText"/>
+        <w:rPr>
+          <w:rFonts w:asciiTheme="majorBidi" w:hAnsiTheme="majorBidi" w:cstheme="majorBidi"/>
+          <w:lang w:val="en-CA"/>
+        </w:rPr>
+      </w:pPr>
+      <w:r>
+        <w:rPr>
+          <w:rStyle w:val="FootnoteReference"/>
+        </w:rPr>
+        <w:footnoteRef/>
+      </w:r>
+      <w:r>
+        <w:t xml:space="preserve"> </w:t>
+      </w:r>
+      <w:r>
+        <w:rPr>
+          <w:rFonts w:asciiTheme="majorBidi" w:hAnsiTheme="majorBidi" w:cstheme="majorBidi"/>
+          <w:lang w:val="en-CA"/>
+        </w:rPr>
+        <w:t>Oedipus has already killed his true father and is already sleeping with his mother, but Tiresias also mentioned in his prophecy that Oedipus will be blind.</w:t>
+      </w:r>
+    </w:p>
+  </w:footnote>
+  <w:footnote w:id="3">
+    <w:p>
+      <w:pPr>
+        <w:pStyle w:val="FootnoteText"/>
+        <w:rPr>
+          <w:lang w:val="en-CA"/>
+        </w:rPr>
+      </w:pPr>
+      <w:r>
+        <w:rPr>
+          <w:rStyle w:val="FootnoteReference"/>
+        </w:rPr>
+        <w:footnoteRef/>
+      </w:r>
+      <w:r>
+        <w:rPr>
+          <w:rFonts w:asciiTheme="majorBidi" w:hAnsiTheme="majorBidi" w:cstheme="majorBidi"/>
+          <w:lang w:val="en-CA"/>
+        </w:rPr>
+        <w:t xml:space="preserve"> A self-fulfilling prophecy is false in the beginning but the knowledge of the prophecy causes a change in behavior of individuals (in this case Oedipus), which leads to the prophecy being true.</w:t>
       </w:r>
     </w:p>
   </w:footnote>
@@ -1273,6 +1487,56 @@
       <w:vertAlign w:val="superscript"/>
     </w:rPr>
   </w:style>
+  <w:style w:type="paragraph" w:styleId="Header">
+    <w:name w:val="header"/>
+    <w:basedOn w:val="Normal"/>
+    <w:link w:val="HeaderChar"/>
+    <w:uiPriority w:val="99"/>
+    <w:unhideWhenUsed/>
+    <w:rsid w:val="002B3495"/>
+    <w:pPr>
+      <w:tabs>
+        <w:tab w:val="center" w:pos="4680"/>
+        <w:tab w:val="right" w:pos="9360"/>
+      </w:tabs>
+    </w:pPr>
+  </w:style>
+  <w:style w:type="character" w:customStyle="1" w:styleId="HeaderChar">
+    <w:name w:val="Header Char"/>
+    <w:basedOn w:val="DefaultParagraphFont"/>
+    <w:link w:val="Header"/>
+    <w:uiPriority w:val="99"/>
+    <w:rsid w:val="002B3495"/>
+  </w:style>
+  <w:style w:type="paragraph" w:styleId="Footer">
+    <w:name w:val="footer"/>
+    <w:basedOn w:val="Normal"/>
+    <w:link w:val="FooterChar"/>
+    <w:uiPriority w:val="99"/>
+    <w:unhideWhenUsed/>
+    <w:rsid w:val="002B3495"/>
+    <w:pPr>
+      <w:tabs>
+        <w:tab w:val="center" w:pos="4680"/>
+        <w:tab w:val="right" w:pos="9360"/>
+      </w:tabs>
+    </w:pPr>
+  </w:style>
+  <w:style w:type="character" w:customStyle="1" w:styleId="FooterChar">
+    <w:name w:val="Footer Char"/>
+    <w:basedOn w:val="DefaultParagraphFont"/>
+    <w:link w:val="Footer"/>
+    <w:uiPriority w:val="99"/>
+    <w:rsid w:val="002B3495"/>
+  </w:style>
+  <w:style w:type="character" w:styleId="PageNumber">
+    <w:name w:val="page number"/>
+    <w:basedOn w:val="DefaultParagraphFont"/>
+    <w:uiPriority w:val="99"/>
+    <w:semiHidden/>
+    <w:unhideWhenUsed/>
+    <w:rsid w:val="007848BA"/>
+  </w:style>
 </w:styles>
 </file>
 
@@ -1542,7 +1806,7 @@
 </file>
 
 <file path=customXml/itemProps1.xml><?xml version="1.0" encoding="utf-8"?>
-<ds:datastoreItem xmlns:ds="http://schemas.openxmlformats.org/officeDocument/2006/customXml" ds:itemID="{609B03C8-F4F6-A34A-B241-EEAB87455C82}">
+<ds:datastoreItem xmlns:ds="http://schemas.openxmlformats.org/officeDocument/2006/customXml" ds:itemID="{56C703A6-E1E3-B844-94DD-816C3D005CBA}">
   <ds:schemaRefs>
     <ds:schemaRef ds:uri="http://schemas.openxmlformats.org/officeDocument/2006/bibliography"/>
   </ds:schemaRefs>

</xml_diff>